<commit_message>
add text for failed processing and add logic number to month for surat peringatan
</commit_message>
<xml_diff>
--- a/assets/word/surat_peringatan.docx
+++ b/assets/word/surat_peringatan.docx
@@ -231,71 +231,7 @@
           <w:szCs w:val="24"/>
           <w:lang w:val="it-IT"/>
         </w:rPr>
-        <w:t>${jurusan}</w:t>
-      </w:r>
-      <w:r>
-        <w:rPr>
-          <w:rFonts w:ascii="Times New Roman" w:eastAsia="Times New Roman" w:hAnsi="Times New Roman" w:cs="Times New Roman"/>
-          <w:sz w:val="24"/>
-          <w:szCs w:val="24"/>
-          <w:lang w:val="it-IT"/>
-        </w:rPr>
-        <w:br/>
-        <w:t xml:space="preserve">Alamat </w:t>
-      </w:r>
-      <w:r>
-        <w:rPr>
-          <w:rFonts w:ascii="Times New Roman" w:eastAsia="Times New Roman" w:hAnsi="Times New Roman" w:cs="Times New Roman"/>
-          <w:sz w:val="24"/>
-          <w:szCs w:val="24"/>
-          <w:lang w:val="it-IT"/>
-        </w:rPr>
-        <w:tab/>
-      </w:r>
-      <w:r>
-        <w:rPr>
-          <w:rFonts w:ascii="Times New Roman" w:eastAsia="Times New Roman" w:hAnsi="Times New Roman" w:cs="Times New Roman"/>
-          <w:sz w:val="24"/>
-          <w:szCs w:val="24"/>
-          <w:lang w:val="it-IT"/>
-        </w:rPr>
-        <w:tab/>
-      </w:r>
-      <w:r>
-        <w:rPr>
-          <w:rFonts w:ascii="Times New Roman" w:eastAsia="Times New Roman" w:hAnsi="Times New Roman" w:cs="Times New Roman"/>
-          <w:sz w:val="24"/>
-          <w:szCs w:val="24"/>
-          <w:lang w:val="it-IT"/>
-        </w:rPr>
-        <w:tab/>
-      </w:r>
-      <w:r>
-        <w:rPr>
-          <w:rFonts w:ascii="Times New Roman" w:eastAsia="Times New Roman" w:hAnsi="Times New Roman" w:cs="Times New Roman"/>
-          <w:sz w:val="24"/>
-          <w:szCs w:val="24"/>
-          <w:lang w:val="it-IT"/>
-        </w:rPr>
-        <w:t xml:space="preserve">: </w:t>
-      </w:r>
-      <w:r>
-        <w:rPr>
-          <w:rFonts w:ascii="Times New Roman" w:eastAsia="Times New Roman" w:hAnsi="Times New Roman" w:cs="Times New Roman"/>
-          <w:sz w:val="24"/>
-          <w:szCs w:val="24"/>
-          <w:lang w:val="it-IT"/>
-        </w:rPr>
-        <w:t>${</w:t>
-      </w:r>
-      <w:r>
-        <w:rPr>
-          <w:rFonts w:ascii="Times New Roman" w:eastAsia="Times New Roman" w:hAnsi="Times New Roman" w:cs="Times New Roman"/>
-          <w:sz w:val="24"/>
-          <w:szCs w:val="24"/>
-          <w:lang w:val="it-IT"/>
-        </w:rPr>
-        <w:t>alamat}</w:t>
+        <w:t>Teknik Informatika</w:t>
       </w:r>
     </w:p>
     <w:p>
@@ -305,15 +241,15 @@
           <w:rFonts w:ascii="Times New Roman" w:eastAsia="Times New Roman" w:hAnsi="Times New Roman" w:cs="Times New Roman"/>
           <w:sz w:val="24"/>
           <w:szCs w:val="24"/>
-          <w:lang w:val="en-US"/>
-        </w:rPr>
-      </w:pPr>
-      <w:r>
-        <w:rPr>
-          <w:rFonts w:ascii="Times New Roman" w:eastAsia="Times New Roman" w:hAnsi="Times New Roman" w:cs="Times New Roman"/>
-          <w:sz w:val="24"/>
-          <w:szCs w:val="24"/>
-          <w:lang w:val="en-US"/>
+          <w:lang w:val="it-IT"/>
+        </w:rPr>
+      </w:pPr>
+      <w:r>
+        <w:rPr>
+          <w:rFonts w:ascii="Times New Roman" w:eastAsia="Times New Roman" w:hAnsi="Times New Roman" w:cs="Times New Roman"/>
+          <w:sz w:val="24"/>
+          <w:szCs w:val="24"/>
+          <w:lang w:val="it-IT"/>
         </w:rPr>
         <w:t>Dengan ini menyatakan bahwa:</w:t>
       </w:r>
@@ -329,15 +265,15 @@
           <w:rFonts w:ascii="Times New Roman" w:eastAsia="Times New Roman" w:hAnsi="Times New Roman" w:cs="Times New Roman"/>
           <w:sz w:val="24"/>
           <w:szCs w:val="24"/>
-          <w:lang w:val="en-US"/>
-        </w:rPr>
-      </w:pPr>
-      <w:r>
-        <w:rPr>
-          <w:rFonts w:ascii="Times New Roman" w:eastAsia="Times New Roman" w:hAnsi="Times New Roman" w:cs="Times New Roman"/>
-          <w:sz w:val="24"/>
-          <w:szCs w:val="24"/>
-          <w:lang w:val="en-US"/>
+          <w:lang w:val="it-IT"/>
+        </w:rPr>
+      </w:pPr>
+      <w:r>
+        <w:rPr>
+          <w:rFonts w:ascii="Times New Roman" w:eastAsia="Times New Roman" w:hAnsi="Times New Roman" w:cs="Times New Roman"/>
+          <w:sz w:val="24"/>
+          <w:szCs w:val="24"/>
+          <w:lang w:val="it-IT"/>
         </w:rPr>
         <w:t xml:space="preserve">Saya telah memahami dan menyadari kesalahan yang saya perbuat terkait dengan pelanggaran yang telah saya lakukan pada </w:t>
       </w:r>
@@ -346,9 +282,27 @@
           <w:rFonts w:ascii="Times New Roman" w:eastAsia="Times New Roman" w:hAnsi="Times New Roman" w:cs="Times New Roman"/>
           <w:sz w:val="24"/>
           <w:szCs w:val="24"/>
-          <w:lang w:val="en-US"/>
-        </w:rPr>
-        <w:t>${tanggal}.</w:t>
+          <w:lang w:val="it-IT"/>
+        </w:rPr>
+        <w:t>${tanggal</w:t>
+      </w:r>
+      <w:r>
+        <w:rPr>
+          <w:rFonts w:ascii="Times New Roman" w:eastAsia="Times New Roman" w:hAnsi="Times New Roman" w:cs="Times New Roman"/>
+          <w:sz w:val="24"/>
+          <w:szCs w:val="24"/>
+          <w:lang w:val="it-IT"/>
+        </w:rPr>
+        <w:t>Pelaporan</w:t>
+      </w:r>
+      <w:r>
+        <w:rPr>
+          <w:rFonts w:ascii="Times New Roman" w:eastAsia="Times New Roman" w:hAnsi="Times New Roman" w:cs="Times New Roman"/>
+          <w:sz w:val="24"/>
+          <w:szCs w:val="24"/>
+          <w:lang w:val="it-IT"/>
+        </w:rPr>
+        <w:t>}.</w:t>
       </w:r>
     </w:p>
     <w:p>
@@ -381,7 +335,16 @@
           <w:szCs w:val="24"/>
           <w:lang w:val="en-US"/>
         </w:rPr>
-        <w:t>${perguruan}.</w:t>
+        <w:t>Politeknik Negeri Malang</w:t>
+      </w:r>
+      <w:r>
+        <w:rPr>
+          <w:rFonts w:ascii="Times New Roman" w:eastAsia="Times New Roman" w:hAnsi="Times New Roman" w:cs="Times New Roman"/>
+          <w:sz w:val="24"/>
+          <w:szCs w:val="24"/>
+          <w:lang w:val="en-US"/>
+        </w:rPr>
+        <w:t>.</w:t>
       </w:r>
     </w:p>
     <w:p>
@@ -548,7 +511,25 @@
           <w:szCs w:val="24"/>
           <w:lang w:val="it-IT"/>
         </w:rPr>
-        <w:t>{tanggal}</w:t>
+        <w:t>{tanggal</w:t>
+      </w:r>
+      <w:r>
+        <w:rPr>
+          <w:rFonts w:ascii="Times New Roman" w:eastAsia="Times New Roman" w:hAnsi="Times New Roman" w:cs="Times New Roman"/>
+          <w:sz w:val="24"/>
+          <w:szCs w:val="24"/>
+          <w:lang w:val="it-IT"/>
+        </w:rPr>
+        <w:t>Surat</w:t>
+      </w:r>
+      <w:r>
+        <w:rPr>
+          <w:rFonts w:ascii="Times New Roman" w:eastAsia="Times New Roman" w:hAnsi="Times New Roman" w:cs="Times New Roman"/>
+          <w:sz w:val="24"/>
+          <w:szCs w:val="24"/>
+          <w:lang w:val="it-IT"/>
+        </w:rPr>
+        <w:t>}</w:t>
       </w:r>
       <w:r>
         <w:rPr>

</xml_diff>

<commit_message>
update validation menu depends on role in sidebar
</commit_message>
<xml_diff>
--- a/assets/word/surat_peringatan.docx
+++ b/assets/word/surat_peringatan.docx
@@ -231,7 +231,71 @@
           <w:szCs w:val="24"/>
           <w:lang w:val="it-IT"/>
         </w:rPr>
-        <w:t>Teknik Informatika</w:t>
+        <w:t>${jurusan}</w:t>
+      </w:r>
+      <w:r>
+        <w:rPr>
+          <w:rFonts w:ascii="Times New Roman" w:eastAsia="Times New Roman" w:hAnsi="Times New Roman" w:cs="Times New Roman"/>
+          <w:sz w:val="24"/>
+          <w:szCs w:val="24"/>
+          <w:lang w:val="it-IT"/>
+        </w:rPr>
+        <w:br/>
+        <w:t xml:space="preserve">Alamat </w:t>
+      </w:r>
+      <w:r>
+        <w:rPr>
+          <w:rFonts w:ascii="Times New Roman" w:eastAsia="Times New Roman" w:hAnsi="Times New Roman" w:cs="Times New Roman"/>
+          <w:sz w:val="24"/>
+          <w:szCs w:val="24"/>
+          <w:lang w:val="it-IT"/>
+        </w:rPr>
+        <w:tab/>
+      </w:r>
+      <w:r>
+        <w:rPr>
+          <w:rFonts w:ascii="Times New Roman" w:eastAsia="Times New Roman" w:hAnsi="Times New Roman" w:cs="Times New Roman"/>
+          <w:sz w:val="24"/>
+          <w:szCs w:val="24"/>
+          <w:lang w:val="it-IT"/>
+        </w:rPr>
+        <w:tab/>
+      </w:r>
+      <w:r>
+        <w:rPr>
+          <w:rFonts w:ascii="Times New Roman" w:eastAsia="Times New Roman" w:hAnsi="Times New Roman" w:cs="Times New Roman"/>
+          <w:sz w:val="24"/>
+          <w:szCs w:val="24"/>
+          <w:lang w:val="it-IT"/>
+        </w:rPr>
+        <w:tab/>
+      </w:r>
+      <w:r>
+        <w:rPr>
+          <w:rFonts w:ascii="Times New Roman" w:eastAsia="Times New Roman" w:hAnsi="Times New Roman" w:cs="Times New Roman"/>
+          <w:sz w:val="24"/>
+          <w:szCs w:val="24"/>
+          <w:lang w:val="it-IT"/>
+        </w:rPr>
+        <w:t xml:space="preserve">: </w:t>
+      </w:r>
+      <w:r>
+        <w:rPr>
+          <w:rFonts w:ascii="Times New Roman" w:eastAsia="Times New Roman" w:hAnsi="Times New Roman" w:cs="Times New Roman"/>
+          <w:sz w:val="24"/>
+          <w:szCs w:val="24"/>
+          <w:lang w:val="it-IT"/>
+        </w:rPr>
+        <w:t>${</w:t>
+      </w:r>
+      <w:r>
+        <w:rPr>
+          <w:rFonts w:ascii="Times New Roman" w:eastAsia="Times New Roman" w:hAnsi="Times New Roman" w:cs="Times New Roman"/>
+          <w:sz w:val="24"/>
+          <w:szCs w:val="24"/>
+          <w:lang w:val="it-IT"/>
+        </w:rPr>
+        <w:t>alamat}</w:t>
       </w:r>
     </w:p>
     <w:p>
@@ -241,15 +305,15 @@
           <w:rFonts w:ascii="Times New Roman" w:eastAsia="Times New Roman" w:hAnsi="Times New Roman" w:cs="Times New Roman"/>
           <w:sz w:val="24"/>
           <w:szCs w:val="24"/>
-          <w:lang w:val="it-IT"/>
-        </w:rPr>
-      </w:pPr>
-      <w:r>
-        <w:rPr>
-          <w:rFonts w:ascii="Times New Roman" w:eastAsia="Times New Roman" w:hAnsi="Times New Roman" w:cs="Times New Roman"/>
-          <w:sz w:val="24"/>
-          <w:szCs w:val="24"/>
-          <w:lang w:val="it-IT"/>
+          <w:lang w:val="en-US"/>
+        </w:rPr>
+      </w:pPr>
+      <w:r>
+        <w:rPr>
+          <w:rFonts w:ascii="Times New Roman" w:eastAsia="Times New Roman" w:hAnsi="Times New Roman" w:cs="Times New Roman"/>
+          <w:sz w:val="24"/>
+          <w:szCs w:val="24"/>
+          <w:lang w:val="en-US"/>
         </w:rPr>
         <w:t>Dengan ini menyatakan bahwa:</w:t>
       </w:r>
@@ -265,15 +329,15 @@
           <w:rFonts w:ascii="Times New Roman" w:eastAsia="Times New Roman" w:hAnsi="Times New Roman" w:cs="Times New Roman"/>
           <w:sz w:val="24"/>
           <w:szCs w:val="24"/>
-          <w:lang w:val="it-IT"/>
-        </w:rPr>
-      </w:pPr>
-      <w:r>
-        <w:rPr>
-          <w:rFonts w:ascii="Times New Roman" w:eastAsia="Times New Roman" w:hAnsi="Times New Roman" w:cs="Times New Roman"/>
-          <w:sz w:val="24"/>
-          <w:szCs w:val="24"/>
-          <w:lang w:val="it-IT"/>
+          <w:lang w:val="en-US"/>
+        </w:rPr>
+      </w:pPr>
+      <w:r>
+        <w:rPr>
+          <w:rFonts w:ascii="Times New Roman" w:eastAsia="Times New Roman" w:hAnsi="Times New Roman" w:cs="Times New Roman"/>
+          <w:sz w:val="24"/>
+          <w:szCs w:val="24"/>
+          <w:lang w:val="en-US"/>
         </w:rPr>
         <w:t xml:space="preserve">Saya telah memahami dan menyadari kesalahan yang saya perbuat terkait dengan pelanggaran yang telah saya lakukan pada </w:t>
       </w:r>
@@ -282,27 +346,9 @@
           <w:rFonts w:ascii="Times New Roman" w:eastAsia="Times New Roman" w:hAnsi="Times New Roman" w:cs="Times New Roman"/>
           <w:sz w:val="24"/>
           <w:szCs w:val="24"/>
-          <w:lang w:val="it-IT"/>
-        </w:rPr>
-        <w:t>${tanggal</w:t>
-      </w:r>
-      <w:r>
-        <w:rPr>
-          <w:rFonts w:ascii="Times New Roman" w:eastAsia="Times New Roman" w:hAnsi="Times New Roman" w:cs="Times New Roman"/>
-          <w:sz w:val="24"/>
-          <w:szCs w:val="24"/>
-          <w:lang w:val="it-IT"/>
-        </w:rPr>
-        <w:t>Pelaporan</w:t>
-      </w:r>
-      <w:r>
-        <w:rPr>
-          <w:rFonts w:ascii="Times New Roman" w:eastAsia="Times New Roman" w:hAnsi="Times New Roman" w:cs="Times New Roman"/>
-          <w:sz w:val="24"/>
-          <w:szCs w:val="24"/>
-          <w:lang w:val="it-IT"/>
-        </w:rPr>
-        <w:t>}.</w:t>
+          <w:lang w:val="en-US"/>
+        </w:rPr>
+        <w:t>${tanggal}.</w:t>
       </w:r>
     </w:p>
     <w:p>
@@ -335,16 +381,7 @@
           <w:szCs w:val="24"/>
           <w:lang w:val="en-US"/>
         </w:rPr>
-        <w:t>Politeknik Negeri Malang</w:t>
-      </w:r>
-      <w:r>
-        <w:rPr>
-          <w:rFonts w:ascii="Times New Roman" w:eastAsia="Times New Roman" w:hAnsi="Times New Roman" w:cs="Times New Roman"/>
-          <w:sz w:val="24"/>
-          <w:szCs w:val="24"/>
-          <w:lang w:val="en-US"/>
-        </w:rPr>
-        <w:t>.</w:t>
+        <w:t>${perguruan}.</w:t>
       </w:r>
     </w:p>
     <w:p>
@@ -511,25 +548,7 @@
           <w:szCs w:val="24"/>
           <w:lang w:val="it-IT"/>
         </w:rPr>
-        <w:t>{tanggal</w:t>
-      </w:r>
-      <w:r>
-        <w:rPr>
-          <w:rFonts w:ascii="Times New Roman" w:eastAsia="Times New Roman" w:hAnsi="Times New Roman" w:cs="Times New Roman"/>
-          <w:sz w:val="24"/>
-          <w:szCs w:val="24"/>
-          <w:lang w:val="it-IT"/>
-        </w:rPr>
-        <w:t>Surat</w:t>
-      </w:r>
-      <w:r>
-        <w:rPr>
-          <w:rFonts w:ascii="Times New Roman" w:eastAsia="Times New Roman" w:hAnsi="Times New Roman" w:cs="Times New Roman"/>
-          <w:sz w:val="24"/>
-          <w:szCs w:val="24"/>
-          <w:lang w:val="it-IT"/>
-        </w:rPr>
-        <w:t>}</w:t>
+        <w:t>{tanggal}</w:t>
       </w:r>
       <w:r>
         <w:rPr>

</xml_diff>

<commit_message>
add handle for search use id
</commit_message>
<xml_diff>
--- a/assets/word/surat_peringatan.docx
+++ b/assets/word/surat_peringatan.docx
@@ -204,7 +204,7 @@
           <w:lang w:val="it-IT"/>
         </w:rPr>
         <w:br/>
-        <w:t xml:space="preserve">Jurusan/Program Studi </w:t>
+        <w:t xml:space="preserve">Program Studi </w:t>
       </w:r>
       <w:r>
         <w:rPr>
@@ -222,6 +222,15 @@
           <w:szCs w:val="24"/>
           <w:lang w:val="it-IT"/>
         </w:rPr>
+        <w:tab/>
+      </w:r>
+      <w:r>
+        <w:rPr>
+          <w:rFonts w:ascii="Times New Roman" w:eastAsia="Times New Roman" w:hAnsi="Times New Roman" w:cs="Times New Roman"/>
+          <w:sz w:val="24"/>
+          <w:szCs w:val="24"/>
+          <w:lang w:val="it-IT"/>
+        </w:rPr>
         <w:t xml:space="preserve">: </w:t>
       </w:r>
       <w:r>
@@ -231,71 +240,7 @@
           <w:szCs w:val="24"/>
           <w:lang w:val="it-IT"/>
         </w:rPr>
-        <w:t>${jurusan}</w:t>
-      </w:r>
-      <w:r>
-        <w:rPr>
-          <w:rFonts w:ascii="Times New Roman" w:eastAsia="Times New Roman" w:hAnsi="Times New Roman" w:cs="Times New Roman"/>
-          <w:sz w:val="24"/>
-          <w:szCs w:val="24"/>
-          <w:lang w:val="it-IT"/>
-        </w:rPr>
-        <w:br/>
-        <w:t xml:space="preserve">Alamat </w:t>
-      </w:r>
-      <w:r>
-        <w:rPr>
-          <w:rFonts w:ascii="Times New Roman" w:eastAsia="Times New Roman" w:hAnsi="Times New Roman" w:cs="Times New Roman"/>
-          <w:sz w:val="24"/>
-          <w:szCs w:val="24"/>
-          <w:lang w:val="it-IT"/>
-        </w:rPr>
-        <w:tab/>
-      </w:r>
-      <w:r>
-        <w:rPr>
-          <w:rFonts w:ascii="Times New Roman" w:eastAsia="Times New Roman" w:hAnsi="Times New Roman" w:cs="Times New Roman"/>
-          <w:sz w:val="24"/>
-          <w:szCs w:val="24"/>
-          <w:lang w:val="it-IT"/>
-        </w:rPr>
-        <w:tab/>
-      </w:r>
-      <w:r>
-        <w:rPr>
-          <w:rFonts w:ascii="Times New Roman" w:eastAsia="Times New Roman" w:hAnsi="Times New Roman" w:cs="Times New Roman"/>
-          <w:sz w:val="24"/>
-          <w:szCs w:val="24"/>
-          <w:lang w:val="it-IT"/>
-        </w:rPr>
-        <w:tab/>
-      </w:r>
-      <w:r>
-        <w:rPr>
-          <w:rFonts w:ascii="Times New Roman" w:eastAsia="Times New Roman" w:hAnsi="Times New Roman" w:cs="Times New Roman"/>
-          <w:sz w:val="24"/>
-          <w:szCs w:val="24"/>
-          <w:lang w:val="it-IT"/>
-        </w:rPr>
-        <w:t xml:space="preserve">: </w:t>
-      </w:r>
-      <w:r>
-        <w:rPr>
-          <w:rFonts w:ascii="Times New Roman" w:eastAsia="Times New Roman" w:hAnsi="Times New Roman" w:cs="Times New Roman"/>
-          <w:sz w:val="24"/>
-          <w:szCs w:val="24"/>
-          <w:lang w:val="it-IT"/>
-        </w:rPr>
-        <w:t>${</w:t>
-      </w:r>
-      <w:r>
-        <w:rPr>
-          <w:rFonts w:ascii="Times New Roman" w:eastAsia="Times New Roman" w:hAnsi="Times New Roman" w:cs="Times New Roman"/>
-          <w:sz w:val="24"/>
-          <w:szCs w:val="24"/>
-          <w:lang w:val="it-IT"/>
-        </w:rPr>
-        <w:t>alamat}</w:t>
+        <w:t>Teknik Informatika</w:t>
       </w:r>
     </w:p>
     <w:p>
@@ -305,15 +250,15 @@
           <w:rFonts w:ascii="Times New Roman" w:eastAsia="Times New Roman" w:hAnsi="Times New Roman" w:cs="Times New Roman"/>
           <w:sz w:val="24"/>
           <w:szCs w:val="24"/>
-          <w:lang w:val="en-US"/>
-        </w:rPr>
-      </w:pPr>
-      <w:r>
-        <w:rPr>
-          <w:rFonts w:ascii="Times New Roman" w:eastAsia="Times New Roman" w:hAnsi="Times New Roman" w:cs="Times New Roman"/>
-          <w:sz w:val="24"/>
-          <w:szCs w:val="24"/>
-          <w:lang w:val="en-US"/>
+          <w:lang w:val="it-IT"/>
+        </w:rPr>
+      </w:pPr>
+      <w:r>
+        <w:rPr>
+          <w:rFonts w:ascii="Times New Roman" w:eastAsia="Times New Roman" w:hAnsi="Times New Roman" w:cs="Times New Roman"/>
+          <w:sz w:val="24"/>
+          <w:szCs w:val="24"/>
+          <w:lang w:val="it-IT"/>
         </w:rPr>
         <w:t>Dengan ini menyatakan bahwa:</w:t>
       </w:r>
@@ -329,15 +274,15 @@
           <w:rFonts w:ascii="Times New Roman" w:eastAsia="Times New Roman" w:hAnsi="Times New Roman" w:cs="Times New Roman"/>
           <w:sz w:val="24"/>
           <w:szCs w:val="24"/>
-          <w:lang w:val="en-US"/>
-        </w:rPr>
-      </w:pPr>
-      <w:r>
-        <w:rPr>
-          <w:rFonts w:ascii="Times New Roman" w:eastAsia="Times New Roman" w:hAnsi="Times New Roman" w:cs="Times New Roman"/>
-          <w:sz w:val="24"/>
-          <w:szCs w:val="24"/>
-          <w:lang w:val="en-US"/>
+          <w:lang w:val="it-IT"/>
+        </w:rPr>
+      </w:pPr>
+      <w:r>
+        <w:rPr>
+          <w:rFonts w:ascii="Times New Roman" w:eastAsia="Times New Roman" w:hAnsi="Times New Roman" w:cs="Times New Roman"/>
+          <w:sz w:val="24"/>
+          <w:szCs w:val="24"/>
+          <w:lang w:val="it-IT"/>
         </w:rPr>
         <w:t xml:space="preserve">Saya telah memahami dan menyadari kesalahan yang saya perbuat terkait dengan pelanggaran yang telah saya lakukan pada </w:t>
       </w:r>
@@ -346,9 +291,36 @@
           <w:rFonts w:ascii="Times New Roman" w:eastAsia="Times New Roman" w:hAnsi="Times New Roman" w:cs="Times New Roman"/>
           <w:sz w:val="24"/>
           <w:szCs w:val="24"/>
-          <w:lang w:val="en-US"/>
-        </w:rPr>
-        <w:t>${tanggal}.</w:t>
+          <w:lang w:val="it-IT"/>
+        </w:rPr>
+        <w:t>${tanggal</w:t>
+      </w:r>
+      <w:r>
+        <w:rPr>
+          <w:rFonts w:ascii="Times New Roman" w:eastAsia="Times New Roman" w:hAnsi="Times New Roman" w:cs="Times New Roman"/>
+          <w:sz w:val="24"/>
+          <w:szCs w:val="24"/>
+          <w:lang w:val="it-IT"/>
+        </w:rPr>
+        <w:t>Pe</w:t>
+      </w:r>
+      <w:r>
+        <w:rPr>
+          <w:rFonts w:ascii="Times New Roman" w:eastAsia="Times New Roman" w:hAnsi="Times New Roman" w:cs="Times New Roman"/>
+          <w:sz w:val="24"/>
+          <w:szCs w:val="24"/>
+          <w:lang w:val="it-IT"/>
+        </w:rPr>
+        <w:t>laporan</w:t>
+      </w:r>
+      <w:r>
+        <w:rPr>
+          <w:rFonts w:ascii="Times New Roman" w:eastAsia="Times New Roman" w:hAnsi="Times New Roman" w:cs="Times New Roman"/>
+          <w:sz w:val="24"/>
+          <w:szCs w:val="24"/>
+          <w:lang w:val="it-IT"/>
+        </w:rPr>
+        <w:t>}.</w:t>
       </w:r>
     </w:p>
     <w:p>
@@ -362,15 +334,15 @@
           <w:rFonts w:ascii="Times New Roman" w:eastAsia="Times New Roman" w:hAnsi="Times New Roman" w:cs="Times New Roman"/>
           <w:sz w:val="24"/>
           <w:szCs w:val="24"/>
-          <w:lang w:val="en-US"/>
-        </w:rPr>
-      </w:pPr>
-      <w:r>
-        <w:rPr>
-          <w:rFonts w:ascii="Times New Roman" w:eastAsia="Times New Roman" w:hAnsi="Times New Roman" w:cs="Times New Roman"/>
-          <w:sz w:val="24"/>
-          <w:szCs w:val="24"/>
-          <w:lang w:val="en-US"/>
+          <w:lang w:val="it-IT"/>
+        </w:rPr>
+      </w:pPr>
+      <w:r>
+        <w:rPr>
+          <w:rFonts w:ascii="Times New Roman" w:eastAsia="Times New Roman" w:hAnsi="Times New Roman" w:cs="Times New Roman"/>
+          <w:sz w:val="24"/>
+          <w:szCs w:val="24"/>
+          <w:lang w:val="it-IT"/>
         </w:rPr>
         <w:t xml:space="preserve">Saya berjanji untuk tidak mengulangi perbuatan pelanggaran tersebut di masa yang akan datang dan akan selalu menjaga sikap serta perilaku yang baik sebagai seorang mahasiswa di </w:t>
       </w:r>
@@ -379,9 +351,18 @@
           <w:rFonts w:ascii="Times New Roman" w:eastAsia="Times New Roman" w:hAnsi="Times New Roman" w:cs="Times New Roman"/>
           <w:sz w:val="24"/>
           <w:szCs w:val="24"/>
-          <w:lang w:val="en-US"/>
-        </w:rPr>
-        <w:t>${perguruan}.</w:t>
+          <w:lang w:val="it-IT"/>
+        </w:rPr>
+        <w:t>Politeknik Negeri Malang</w:t>
+      </w:r>
+      <w:r>
+        <w:rPr>
+          <w:rFonts w:ascii="Times New Roman" w:eastAsia="Times New Roman" w:hAnsi="Times New Roman" w:cs="Times New Roman"/>
+          <w:sz w:val="24"/>
+          <w:szCs w:val="24"/>
+          <w:lang w:val="it-IT"/>
+        </w:rPr>
+        <w:t>.</w:t>
       </w:r>
     </w:p>
     <w:p>
@@ -548,7 +529,25 @@
           <w:szCs w:val="24"/>
           <w:lang w:val="it-IT"/>
         </w:rPr>
-        <w:t>{tanggal}</w:t>
+        <w:t>{tanggal</w:t>
+      </w:r>
+      <w:r>
+        <w:rPr>
+          <w:rFonts w:ascii="Times New Roman" w:eastAsia="Times New Roman" w:hAnsi="Times New Roman" w:cs="Times New Roman"/>
+          <w:sz w:val="24"/>
+          <w:szCs w:val="24"/>
+          <w:lang w:val="it-IT"/>
+        </w:rPr>
+        <w:t>Surat</w:t>
+      </w:r>
+      <w:r>
+        <w:rPr>
+          <w:rFonts w:ascii="Times New Roman" w:eastAsia="Times New Roman" w:hAnsi="Times New Roman" w:cs="Times New Roman"/>
+          <w:sz w:val="24"/>
+          <w:szCs w:val="24"/>
+          <w:lang w:val="it-IT"/>
+        </w:rPr>
+        <w:t>}</w:t>
       </w:r>
       <w:r>
         <w:rPr>

</xml_diff>

<commit_message>
fix bug on middleware & add direct page after event
</commit_message>
<xml_diff>
--- a/assets/word/surat_peringatan.docx
+++ b/assets/word/surat_peringatan.docx
@@ -204,7 +204,7 @@
           <w:lang w:val="it-IT"/>
         </w:rPr>
         <w:br/>
-        <w:t xml:space="preserve">Program Studi </w:t>
+        <w:t xml:space="preserve">Jurusan/Program Studi </w:t>
       </w:r>
       <w:r>
         <w:rPr>
@@ -222,6 +222,34 @@
           <w:szCs w:val="24"/>
           <w:lang w:val="it-IT"/>
         </w:rPr>
+        <w:t xml:space="preserve">: </w:t>
+      </w:r>
+      <w:r>
+        <w:rPr>
+          <w:rFonts w:ascii="Times New Roman" w:eastAsia="Times New Roman" w:hAnsi="Times New Roman" w:cs="Times New Roman"/>
+          <w:sz w:val="24"/>
+          <w:szCs w:val="24"/>
+          <w:lang w:val="it-IT"/>
+        </w:rPr>
+        <w:t>${jurusan}</w:t>
+      </w:r>
+      <w:r>
+        <w:rPr>
+          <w:rFonts w:ascii="Times New Roman" w:eastAsia="Times New Roman" w:hAnsi="Times New Roman" w:cs="Times New Roman"/>
+          <w:sz w:val="24"/>
+          <w:szCs w:val="24"/>
+          <w:lang w:val="it-IT"/>
+        </w:rPr>
+        <w:br/>
+        <w:t xml:space="preserve">Alamat </w:t>
+      </w:r>
+      <w:r>
+        <w:rPr>
+          <w:rFonts w:ascii="Times New Roman" w:eastAsia="Times New Roman" w:hAnsi="Times New Roman" w:cs="Times New Roman"/>
+          <w:sz w:val="24"/>
+          <w:szCs w:val="24"/>
+          <w:lang w:val="it-IT"/>
+        </w:rPr>
         <w:tab/>
       </w:r>
       <w:r>
@@ -231,6 +259,24 @@
           <w:szCs w:val="24"/>
           <w:lang w:val="it-IT"/>
         </w:rPr>
+        <w:tab/>
+      </w:r>
+      <w:r>
+        <w:rPr>
+          <w:rFonts w:ascii="Times New Roman" w:eastAsia="Times New Roman" w:hAnsi="Times New Roman" w:cs="Times New Roman"/>
+          <w:sz w:val="24"/>
+          <w:szCs w:val="24"/>
+          <w:lang w:val="it-IT"/>
+        </w:rPr>
+        <w:tab/>
+      </w:r>
+      <w:r>
+        <w:rPr>
+          <w:rFonts w:ascii="Times New Roman" w:eastAsia="Times New Roman" w:hAnsi="Times New Roman" w:cs="Times New Roman"/>
+          <w:sz w:val="24"/>
+          <w:szCs w:val="24"/>
+          <w:lang w:val="it-IT"/>
+        </w:rPr>
         <w:t xml:space="preserve">: </w:t>
       </w:r>
       <w:r>
@@ -240,7 +286,16 @@
           <w:szCs w:val="24"/>
           <w:lang w:val="it-IT"/>
         </w:rPr>
-        <w:t>Teknik Informatika</w:t>
+        <w:t>${</w:t>
+      </w:r>
+      <w:r>
+        <w:rPr>
+          <w:rFonts w:ascii="Times New Roman" w:eastAsia="Times New Roman" w:hAnsi="Times New Roman" w:cs="Times New Roman"/>
+          <w:sz w:val="24"/>
+          <w:szCs w:val="24"/>
+          <w:lang w:val="it-IT"/>
+        </w:rPr>
+        <w:t>alamat}</w:t>
       </w:r>
     </w:p>
     <w:p>
@@ -250,15 +305,15 @@
           <w:rFonts w:ascii="Times New Roman" w:eastAsia="Times New Roman" w:hAnsi="Times New Roman" w:cs="Times New Roman"/>
           <w:sz w:val="24"/>
           <w:szCs w:val="24"/>
-          <w:lang w:val="it-IT"/>
-        </w:rPr>
-      </w:pPr>
-      <w:r>
-        <w:rPr>
-          <w:rFonts w:ascii="Times New Roman" w:eastAsia="Times New Roman" w:hAnsi="Times New Roman" w:cs="Times New Roman"/>
-          <w:sz w:val="24"/>
-          <w:szCs w:val="24"/>
-          <w:lang w:val="it-IT"/>
+          <w:lang w:val="en-US"/>
+        </w:rPr>
+      </w:pPr>
+      <w:r>
+        <w:rPr>
+          <w:rFonts w:ascii="Times New Roman" w:eastAsia="Times New Roman" w:hAnsi="Times New Roman" w:cs="Times New Roman"/>
+          <w:sz w:val="24"/>
+          <w:szCs w:val="24"/>
+          <w:lang w:val="en-US"/>
         </w:rPr>
         <w:t>Dengan ini menyatakan bahwa:</w:t>
       </w:r>
@@ -274,15 +329,15 @@
           <w:rFonts w:ascii="Times New Roman" w:eastAsia="Times New Roman" w:hAnsi="Times New Roman" w:cs="Times New Roman"/>
           <w:sz w:val="24"/>
           <w:szCs w:val="24"/>
-          <w:lang w:val="it-IT"/>
-        </w:rPr>
-      </w:pPr>
-      <w:r>
-        <w:rPr>
-          <w:rFonts w:ascii="Times New Roman" w:eastAsia="Times New Roman" w:hAnsi="Times New Roman" w:cs="Times New Roman"/>
-          <w:sz w:val="24"/>
-          <w:szCs w:val="24"/>
-          <w:lang w:val="it-IT"/>
+          <w:lang w:val="en-US"/>
+        </w:rPr>
+      </w:pPr>
+      <w:r>
+        <w:rPr>
+          <w:rFonts w:ascii="Times New Roman" w:eastAsia="Times New Roman" w:hAnsi="Times New Roman" w:cs="Times New Roman"/>
+          <w:sz w:val="24"/>
+          <w:szCs w:val="24"/>
+          <w:lang w:val="en-US"/>
         </w:rPr>
         <w:t xml:space="preserve">Saya telah memahami dan menyadari kesalahan yang saya perbuat terkait dengan pelanggaran yang telah saya lakukan pada </w:t>
       </w:r>
@@ -291,36 +346,9 @@
           <w:rFonts w:ascii="Times New Roman" w:eastAsia="Times New Roman" w:hAnsi="Times New Roman" w:cs="Times New Roman"/>
           <w:sz w:val="24"/>
           <w:szCs w:val="24"/>
-          <w:lang w:val="it-IT"/>
-        </w:rPr>
-        <w:t>${tanggal</w:t>
-      </w:r>
-      <w:r>
-        <w:rPr>
-          <w:rFonts w:ascii="Times New Roman" w:eastAsia="Times New Roman" w:hAnsi="Times New Roman" w:cs="Times New Roman"/>
-          <w:sz w:val="24"/>
-          <w:szCs w:val="24"/>
-          <w:lang w:val="it-IT"/>
-        </w:rPr>
-        <w:t>Pe</w:t>
-      </w:r>
-      <w:r>
-        <w:rPr>
-          <w:rFonts w:ascii="Times New Roman" w:eastAsia="Times New Roman" w:hAnsi="Times New Roman" w:cs="Times New Roman"/>
-          <w:sz w:val="24"/>
-          <w:szCs w:val="24"/>
-          <w:lang w:val="it-IT"/>
-        </w:rPr>
-        <w:t>laporan</w:t>
-      </w:r>
-      <w:r>
-        <w:rPr>
-          <w:rFonts w:ascii="Times New Roman" w:eastAsia="Times New Roman" w:hAnsi="Times New Roman" w:cs="Times New Roman"/>
-          <w:sz w:val="24"/>
-          <w:szCs w:val="24"/>
-          <w:lang w:val="it-IT"/>
-        </w:rPr>
-        <w:t>}.</w:t>
+          <w:lang w:val="en-US"/>
+        </w:rPr>
+        <w:t>${tanggal}.</w:t>
       </w:r>
     </w:p>
     <w:p>
@@ -334,15 +362,15 @@
           <w:rFonts w:ascii="Times New Roman" w:eastAsia="Times New Roman" w:hAnsi="Times New Roman" w:cs="Times New Roman"/>
           <w:sz w:val="24"/>
           <w:szCs w:val="24"/>
-          <w:lang w:val="it-IT"/>
-        </w:rPr>
-      </w:pPr>
-      <w:r>
-        <w:rPr>
-          <w:rFonts w:ascii="Times New Roman" w:eastAsia="Times New Roman" w:hAnsi="Times New Roman" w:cs="Times New Roman"/>
-          <w:sz w:val="24"/>
-          <w:szCs w:val="24"/>
-          <w:lang w:val="it-IT"/>
+          <w:lang w:val="en-US"/>
+        </w:rPr>
+      </w:pPr>
+      <w:r>
+        <w:rPr>
+          <w:rFonts w:ascii="Times New Roman" w:eastAsia="Times New Roman" w:hAnsi="Times New Roman" w:cs="Times New Roman"/>
+          <w:sz w:val="24"/>
+          <w:szCs w:val="24"/>
+          <w:lang w:val="en-US"/>
         </w:rPr>
         <w:t xml:space="preserve">Saya berjanji untuk tidak mengulangi perbuatan pelanggaran tersebut di masa yang akan datang dan akan selalu menjaga sikap serta perilaku yang baik sebagai seorang mahasiswa di </w:t>
       </w:r>
@@ -351,18 +379,9 @@
           <w:rFonts w:ascii="Times New Roman" w:eastAsia="Times New Roman" w:hAnsi="Times New Roman" w:cs="Times New Roman"/>
           <w:sz w:val="24"/>
           <w:szCs w:val="24"/>
-          <w:lang w:val="it-IT"/>
-        </w:rPr>
-        <w:t>Politeknik Negeri Malang</w:t>
-      </w:r>
-      <w:r>
-        <w:rPr>
-          <w:rFonts w:ascii="Times New Roman" w:eastAsia="Times New Roman" w:hAnsi="Times New Roman" w:cs="Times New Roman"/>
-          <w:sz w:val="24"/>
-          <w:szCs w:val="24"/>
-          <w:lang w:val="it-IT"/>
-        </w:rPr>
-        <w:t>.</w:t>
+          <w:lang w:val="en-US"/>
+        </w:rPr>
+        <w:t>${perguruan}.</w:t>
       </w:r>
     </w:p>
     <w:p>
@@ -529,25 +548,7 @@
           <w:szCs w:val="24"/>
           <w:lang w:val="it-IT"/>
         </w:rPr>
-        <w:t>{tanggal</w:t>
-      </w:r>
-      <w:r>
-        <w:rPr>
-          <w:rFonts w:ascii="Times New Roman" w:eastAsia="Times New Roman" w:hAnsi="Times New Roman" w:cs="Times New Roman"/>
-          <w:sz w:val="24"/>
-          <w:szCs w:val="24"/>
-          <w:lang w:val="it-IT"/>
-        </w:rPr>
-        <w:t>Surat</w:t>
-      </w:r>
-      <w:r>
-        <w:rPr>
-          <w:rFonts w:ascii="Times New Roman" w:eastAsia="Times New Roman" w:hAnsi="Times New Roman" w:cs="Times New Roman"/>
-          <w:sz w:val="24"/>
-          <w:szCs w:val="24"/>
-          <w:lang w:val="it-IT"/>
-        </w:rPr>
-        <w:t>}</w:t>
+        <w:t>{tanggal}</w:t>
       </w:r>
       <w:r>
         <w:rPr>

</xml_diff>

<commit_message>
change tamplate surat peringatan
</commit_message>
<xml_diff>
--- a/assets/word/surat_peringatan.docx
+++ b/assets/word/surat_peringatan.docx
@@ -204,7 +204,7 @@
           <w:lang w:val="it-IT"/>
         </w:rPr>
         <w:br/>
-        <w:t xml:space="preserve">Jurusan/Program Studi </w:t>
+        <w:t xml:space="preserve">Program Studi </w:t>
       </w:r>
       <w:r>
         <w:rPr>
@@ -222,6 +222,15 @@
           <w:szCs w:val="24"/>
           <w:lang w:val="it-IT"/>
         </w:rPr>
+        <w:tab/>
+      </w:r>
+      <w:r>
+        <w:rPr>
+          <w:rFonts w:ascii="Times New Roman" w:eastAsia="Times New Roman" w:hAnsi="Times New Roman" w:cs="Times New Roman"/>
+          <w:sz w:val="24"/>
+          <w:szCs w:val="24"/>
+          <w:lang w:val="it-IT"/>
+        </w:rPr>
         <w:t xml:space="preserve">: </w:t>
       </w:r>
       <w:r>
@@ -231,71 +240,7 @@
           <w:szCs w:val="24"/>
           <w:lang w:val="it-IT"/>
         </w:rPr>
-        <w:t>${jurusan}</w:t>
-      </w:r>
-      <w:r>
-        <w:rPr>
-          <w:rFonts w:ascii="Times New Roman" w:eastAsia="Times New Roman" w:hAnsi="Times New Roman" w:cs="Times New Roman"/>
-          <w:sz w:val="24"/>
-          <w:szCs w:val="24"/>
-          <w:lang w:val="it-IT"/>
-        </w:rPr>
-        <w:br/>
-        <w:t xml:space="preserve">Alamat </w:t>
-      </w:r>
-      <w:r>
-        <w:rPr>
-          <w:rFonts w:ascii="Times New Roman" w:eastAsia="Times New Roman" w:hAnsi="Times New Roman" w:cs="Times New Roman"/>
-          <w:sz w:val="24"/>
-          <w:szCs w:val="24"/>
-          <w:lang w:val="it-IT"/>
-        </w:rPr>
-        <w:tab/>
-      </w:r>
-      <w:r>
-        <w:rPr>
-          <w:rFonts w:ascii="Times New Roman" w:eastAsia="Times New Roman" w:hAnsi="Times New Roman" w:cs="Times New Roman"/>
-          <w:sz w:val="24"/>
-          <w:szCs w:val="24"/>
-          <w:lang w:val="it-IT"/>
-        </w:rPr>
-        <w:tab/>
-      </w:r>
-      <w:r>
-        <w:rPr>
-          <w:rFonts w:ascii="Times New Roman" w:eastAsia="Times New Roman" w:hAnsi="Times New Roman" w:cs="Times New Roman"/>
-          <w:sz w:val="24"/>
-          <w:szCs w:val="24"/>
-          <w:lang w:val="it-IT"/>
-        </w:rPr>
-        <w:tab/>
-      </w:r>
-      <w:r>
-        <w:rPr>
-          <w:rFonts w:ascii="Times New Roman" w:eastAsia="Times New Roman" w:hAnsi="Times New Roman" w:cs="Times New Roman"/>
-          <w:sz w:val="24"/>
-          <w:szCs w:val="24"/>
-          <w:lang w:val="it-IT"/>
-        </w:rPr>
-        <w:t xml:space="preserve">: </w:t>
-      </w:r>
-      <w:r>
-        <w:rPr>
-          <w:rFonts w:ascii="Times New Roman" w:eastAsia="Times New Roman" w:hAnsi="Times New Roman" w:cs="Times New Roman"/>
-          <w:sz w:val="24"/>
-          <w:szCs w:val="24"/>
-          <w:lang w:val="it-IT"/>
-        </w:rPr>
-        <w:t>${</w:t>
-      </w:r>
-      <w:r>
-        <w:rPr>
-          <w:rFonts w:ascii="Times New Roman" w:eastAsia="Times New Roman" w:hAnsi="Times New Roman" w:cs="Times New Roman"/>
-          <w:sz w:val="24"/>
-          <w:szCs w:val="24"/>
-          <w:lang w:val="it-IT"/>
-        </w:rPr>
-        <w:t>alamat}</w:t>
+        <w:t>Teknik Informatika</w:t>
       </w:r>
     </w:p>
     <w:p>
@@ -305,15 +250,15 @@
           <w:rFonts w:ascii="Times New Roman" w:eastAsia="Times New Roman" w:hAnsi="Times New Roman" w:cs="Times New Roman"/>
           <w:sz w:val="24"/>
           <w:szCs w:val="24"/>
-          <w:lang w:val="en-US"/>
-        </w:rPr>
-      </w:pPr>
-      <w:r>
-        <w:rPr>
-          <w:rFonts w:ascii="Times New Roman" w:eastAsia="Times New Roman" w:hAnsi="Times New Roman" w:cs="Times New Roman"/>
-          <w:sz w:val="24"/>
-          <w:szCs w:val="24"/>
-          <w:lang w:val="en-US"/>
+          <w:lang w:val="it-IT"/>
+        </w:rPr>
+      </w:pPr>
+      <w:r>
+        <w:rPr>
+          <w:rFonts w:ascii="Times New Roman" w:eastAsia="Times New Roman" w:hAnsi="Times New Roman" w:cs="Times New Roman"/>
+          <w:sz w:val="24"/>
+          <w:szCs w:val="24"/>
+          <w:lang w:val="it-IT"/>
         </w:rPr>
         <w:t>Dengan ini menyatakan bahwa:</w:t>
       </w:r>
@@ -329,15 +274,15 @@
           <w:rFonts w:ascii="Times New Roman" w:eastAsia="Times New Roman" w:hAnsi="Times New Roman" w:cs="Times New Roman"/>
           <w:sz w:val="24"/>
           <w:szCs w:val="24"/>
-          <w:lang w:val="en-US"/>
-        </w:rPr>
-      </w:pPr>
-      <w:r>
-        <w:rPr>
-          <w:rFonts w:ascii="Times New Roman" w:eastAsia="Times New Roman" w:hAnsi="Times New Roman" w:cs="Times New Roman"/>
-          <w:sz w:val="24"/>
-          <w:szCs w:val="24"/>
-          <w:lang w:val="en-US"/>
+          <w:lang w:val="it-IT"/>
+        </w:rPr>
+      </w:pPr>
+      <w:r>
+        <w:rPr>
+          <w:rFonts w:ascii="Times New Roman" w:eastAsia="Times New Roman" w:hAnsi="Times New Roman" w:cs="Times New Roman"/>
+          <w:sz w:val="24"/>
+          <w:szCs w:val="24"/>
+          <w:lang w:val="it-IT"/>
         </w:rPr>
         <w:t xml:space="preserve">Saya telah memahami dan menyadari kesalahan yang saya perbuat terkait dengan pelanggaran yang telah saya lakukan pada </w:t>
       </w:r>
@@ -346,9 +291,36 @@
           <w:rFonts w:ascii="Times New Roman" w:eastAsia="Times New Roman" w:hAnsi="Times New Roman" w:cs="Times New Roman"/>
           <w:sz w:val="24"/>
           <w:szCs w:val="24"/>
-          <w:lang w:val="en-US"/>
-        </w:rPr>
-        <w:t>${tanggal}.</w:t>
+          <w:lang w:val="it-IT"/>
+        </w:rPr>
+        <w:t>${tanggal</w:t>
+      </w:r>
+      <w:r>
+        <w:rPr>
+          <w:rFonts w:ascii="Times New Roman" w:eastAsia="Times New Roman" w:hAnsi="Times New Roman" w:cs="Times New Roman"/>
+          <w:sz w:val="24"/>
+          <w:szCs w:val="24"/>
+          <w:lang w:val="it-IT"/>
+        </w:rPr>
+        <w:t>Pe</w:t>
+      </w:r>
+      <w:r>
+        <w:rPr>
+          <w:rFonts w:ascii="Times New Roman" w:eastAsia="Times New Roman" w:hAnsi="Times New Roman" w:cs="Times New Roman"/>
+          <w:sz w:val="24"/>
+          <w:szCs w:val="24"/>
+          <w:lang w:val="it-IT"/>
+        </w:rPr>
+        <w:t>laporan</w:t>
+      </w:r>
+      <w:r>
+        <w:rPr>
+          <w:rFonts w:ascii="Times New Roman" w:eastAsia="Times New Roman" w:hAnsi="Times New Roman" w:cs="Times New Roman"/>
+          <w:sz w:val="24"/>
+          <w:szCs w:val="24"/>
+          <w:lang w:val="it-IT"/>
+        </w:rPr>
+        <w:t>}.</w:t>
       </w:r>
     </w:p>
     <w:p>
@@ -362,15 +334,15 @@
           <w:rFonts w:ascii="Times New Roman" w:eastAsia="Times New Roman" w:hAnsi="Times New Roman" w:cs="Times New Roman"/>
           <w:sz w:val="24"/>
           <w:szCs w:val="24"/>
-          <w:lang w:val="en-US"/>
-        </w:rPr>
-      </w:pPr>
-      <w:r>
-        <w:rPr>
-          <w:rFonts w:ascii="Times New Roman" w:eastAsia="Times New Roman" w:hAnsi="Times New Roman" w:cs="Times New Roman"/>
-          <w:sz w:val="24"/>
-          <w:szCs w:val="24"/>
-          <w:lang w:val="en-US"/>
+          <w:lang w:val="it-IT"/>
+        </w:rPr>
+      </w:pPr>
+      <w:r>
+        <w:rPr>
+          <w:rFonts w:ascii="Times New Roman" w:eastAsia="Times New Roman" w:hAnsi="Times New Roman" w:cs="Times New Roman"/>
+          <w:sz w:val="24"/>
+          <w:szCs w:val="24"/>
+          <w:lang w:val="it-IT"/>
         </w:rPr>
         <w:t xml:space="preserve">Saya berjanji untuk tidak mengulangi perbuatan pelanggaran tersebut di masa yang akan datang dan akan selalu menjaga sikap serta perilaku yang baik sebagai seorang mahasiswa di </w:t>
       </w:r>
@@ -379,9 +351,18 @@
           <w:rFonts w:ascii="Times New Roman" w:eastAsia="Times New Roman" w:hAnsi="Times New Roman" w:cs="Times New Roman"/>
           <w:sz w:val="24"/>
           <w:szCs w:val="24"/>
-          <w:lang w:val="en-US"/>
-        </w:rPr>
-        <w:t>${perguruan}.</w:t>
+          <w:lang w:val="it-IT"/>
+        </w:rPr>
+        <w:t>Politeknik Negeri Malang</w:t>
+      </w:r>
+      <w:r>
+        <w:rPr>
+          <w:rFonts w:ascii="Times New Roman" w:eastAsia="Times New Roman" w:hAnsi="Times New Roman" w:cs="Times New Roman"/>
+          <w:sz w:val="24"/>
+          <w:szCs w:val="24"/>
+          <w:lang w:val="it-IT"/>
+        </w:rPr>
+        <w:t>.</w:t>
       </w:r>
     </w:p>
     <w:p>
@@ -548,7 +529,25 @@
           <w:szCs w:val="24"/>
           <w:lang w:val="it-IT"/>
         </w:rPr>
-        <w:t>{tanggal}</w:t>
+        <w:t>{tanggal</w:t>
+      </w:r>
+      <w:r>
+        <w:rPr>
+          <w:rFonts w:ascii="Times New Roman" w:eastAsia="Times New Roman" w:hAnsi="Times New Roman" w:cs="Times New Roman"/>
+          <w:sz w:val="24"/>
+          <w:szCs w:val="24"/>
+          <w:lang w:val="it-IT"/>
+        </w:rPr>
+        <w:t>Surat</w:t>
+      </w:r>
+      <w:r>
+        <w:rPr>
+          <w:rFonts w:ascii="Times New Roman" w:eastAsia="Times New Roman" w:hAnsi="Times New Roman" w:cs="Times New Roman"/>
+          <w:sz w:val="24"/>
+          <w:szCs w:val="24"/>
+          <w:lang w:val="it-IT"/>
+        </w:rPr>
+        <w:t>}</w:t>
       </w:r>
       <w:r>
         <w:rPr>

</xml_diff>